<commit_message>
Updates from course participants
</commit_message>
<xml_diff>
--- a/documents/RI_intro2021.docx
+++ b/documents/RI_intro2021.docx
@@ -1098,13 +1098,7 @@
         <w:rPr>
           <w:b/>
         </w:rPr>
-        <w:t>Intersections</w:t>
-      </w:r>
-      <w:r>
-        <w:rPr>
-          <w:b/>
-        </w:rPr>
-        <w:t>.</w:t>
+        <w:t>Intersections.</w:t>
       </w:r>
       <w:r>
         <w:rPr>
@@ -1291,10 +1285,7 @@
         </w:drawing>
       </w:r>
       <w:r>
-        <w:t>Import grid data using “Import Eclipse Case” from folder</w:t>
-      </w:r>
-      <w:r>
-        <w:t xml:space="preserve"> “</w:t>
+        <w:t>Import grid data using “Import Eclipse Case” from folder “</w:t>
       </w:r>
       <w:r>
         <w:t>norne</w:t>
@@ -1318,13 +1309,7 @@
         <w:rPr>
           <w:color w:val="000000" w:themeColor="text1"/>
         </w:rPr>
-        <w:t>In Project Tree, s</w:t>
-      </w:r>
-      <w:r>
-        <w:rPr>
-          <w:color w:val="000000" w:themeColor="text1"/>
-        </w:rPr>
-        <w:t xml:space="preserve">elect </w:t>
+        <w:t xml:space="preserve">In Project Tree, select </w:t>
       </w:r>
       <w:r>
         <w:rPr>
@@ -1349,37 +1334,7 @@
         <w:rPr>
           <w:color w:val="000000" w:themeColor="text1"/>
         </w:rPr>
-        <w:t xml:space="preserve">In Property Editor, </w:t>
-      </w:r>
-      <w:r>
-        <w:rPr>
-          <w:color w:val="000000" w:themeColor="text1"/>
-        </w:rPr>
-        <w:t xml:space="preserve">change </w:t>
-      </w:r>
-      <w:r>
-        <w:rPr>
-          <w:color w:val="000000" w:themeColor="text1"/>
-        </w:rPr>
-        <w:t>“Result Property”</w:t>
-      </w:r>
-      <w:r>
-        <w:rPr>
-          <w:color w:val="000000" w:themeColor="text1"/>
-        </w:rPr>
-        <w:t xml:space="preserve"> to “</w:t>
-      </w:r>
-      <w:r>
-        <w:rPr>
-          <w:color w:val="000000" w:themeColor="text1"/>
-        </w:rPr>
-        <w:t>PRESSURE</w:t>
-      </w:r>
-      <w:r>
-        <w:rPr>
-          <w:color w:val="000000" w:themeColor="text1"/>
-        </w:rPr>
-        <w:t>”</w:t>
+        <w:t>In Property Editor, change “Result Property” to “PRESSURE”</w:t>
       </w:r>
     </w:p>
     <w:p>
@@ -1750,10 +1705,7 @@
         </w:numPr>
       </w:pPr>
       <w:r>
-        <w:t>Import grid data using “Import Eclipse Case” from folder</w:t>
-      </w:r>
-      <w:r>
-        <w:t xml:space="preserve"> “</w:t>
+        <w:t>Import grid data using “Import Eclipse Case” from folder “</w:t>
       </w:r>
       <w:r>
         <w:t>norne</w:t>
@@ -1778,25 +1730,6 @@
       </w:r>
       <w:r>
         <w:t>rid visualization to see faults</w:t>
-      </w:r>
-    </w:p>
-    <w:p>
-      <w:pPr>
-        <w:pStyle w:val="ListParagraph"/>
-        <w:numPr>
-          <w:ilvl w:val="0"/>
-          <w:numId w:val="32"/>
-        </w:numPr>
-      </w:pPr>
-      <w:r>
-        <w:t xml:space="preserve">Delete all views, and create a new view from the right-click menu of Grid Model </w:t>
-      </w:r>
-      <w:r>
-        <w:rPr>
-          <w:b/>
-          <w:bCs/>
-        </w:rPr>
-        <w:t>NORNE</w:t>
       </w:r>
     </w:p>
     <w:p>
@@ -2157,25 +2090,7 @@
         <w:t>Property Editor</w:t>
       </w:r>
       <w:r>
-        <w:t xml:space="preserve">, select Type </w:t>
-      </w:r>
-      <w:r>
-        <w:t>“</w:t>
-      </w:r>
-      <w:r>
-        <w:t>Static</w:t>
-      </w:r>
-      <w:r>
-        <w:t>”</w:t>
-      </w:r>
-      <w:r>
-        <w:t>, and select result “TRANXYZ”</w:t>
-      </w:r>
-      <w:r>
-        <w:t>.</w:t>
-      </w:r>
-      <w:r>
-        <w:t xml:space="preserve"> Now you can see transmissibility for all </w:t>
+        <w:t xml:space="preserve">, select Type “Static”, and select result “TRANXYZ”. Now you can see transmissibility for all </w:t>
       </w:r>
       <w:r>
         <w:rPr>
@@ -2301,25 +2216,7 @@
         <w:t>Property Editor</w:t>
       </w:r>
       <w:r>
-        <w:t xml:space="preserve">, select Type </w:t>
-      </w:r>
-      <w:r>
-        <w:t>“Allan Diagrams”</w:t>
-      </w:r>
-      <w:r>
-        <w:t>, and select result “</w:t>
-      </w:r>
-      <w:r>
-        <w:t>Formation Allan</w:t>
-      </w:r>
-      <w:r>
-        <w:t>”</w:t>
-      </w:r>
-      <w:r>
-        <w:t>.</w:t>
-      </w:r>
-      <w:r>
-        <w:t xml:space="preserve"> </w:t>
+        <w:t xml:space="preserve">, select Type “Allan Diagrams”, and select result “Formation Allan”. </w:t>
       </w:r>
     </w:p>
     <w:p>
@@ -2558,10 +2455,7 @@
         <w:pStyle w:val="Heading4"/>
       </w:pPr>
       <w:r>
-        <w:t xml:space="preserve">Objective: </w:t>
-      </w:r>
-      <w:r>
-        <w:t>Create and configure a 2D contour map</w:t>
+        <w:t>Objective: Create and configure a 2D contour map</w:t>
       </w:r>
     </w:p>
     <w:p>
@@ -3060,10 +2954,7 @@
         <w:pStyle w:val="Heading4"/>
       </w:pPr>
       <w:r>
-        <w:t xml:space="preserve">Objective: </w:t>
-      </w:r>
-      <w:r>
-        <w:t>Get an overview of how Flow Diagnostics data is accessed and visualized</w:t>
+        <w:t>Objective: Get an overview of how Flow Diagnostics data is accessed and visualized</w:t>
       </w:r>
     </w:p>
     <w:p>
@@ -3078,10 +2969,7 @@
         </w:rPr>
       </w:pPr>
       <w:r>
-        <w:t>Import grid data using “Import Eclipse Case” from folder</w:t>
-      </w:r>
-      <w:r>
-        <w:t xml:space="preserve"> “</w:t>
+        <w:t>Import grid data using “Import Eclipse Case” from folder “</w:t>
       </w:r>
       <w:r>
         <w:t>norne</w:t>
@@ -3161,13 +3049,7 @@
         <w:rPr>
           <w:color w:val="000000" w:themeColor="text1"/>
         </w:rPr>
-        <w:t>Select “Forward Time of Flight”</w:t>
-      </w:r>
-      <w:r>
-        <w:rPr>
-          <w:color w:val="000000" w:themeColor="text1"/>
-        </w:rPr>
-        <w:t xml:space="preserve"> (unit for time is years)</w:t>
+        <w:t>Select “Forward Time of Flight” (unit for time is years)</w:t>
       </w:r>
       <w:r>
         <w:rPr>
@@ -3234,20 +3116,56 @@
           <w:b/>
           <w:color w:val="000000" w:themeColor="text1"/>
         </w:rPr>
-        <w:t>B-2H</w:t>
+        <w:t xml:space="preserve">B-2H </w:t>
+      </w:r>
+      <w:r>
+        <w:rPr>
+          <w:color w:val="000000" w:themeColor="text1"/>
+        </w:rPr>
+        <w:t>and “Reverse Time of Flight”</w:t>
+      </w:r>
+    </w:p>
+    <w:p>
+      <w:pPr>
+        <w:pStyle w:val="ListParagraph"/>
+        <w:numPr>
+          <w:ilvl w:val="1"/>
+          <w:numId w:val="9"/>
+        </w:numPr>
+        <w:rPr>
+          <w:color w:val="000000" w:themeColor="text1"/>
+        </w:rPr>
+      </w:pPr>
+      <w:r>
+        <w:rPr>
+          <w:color w:val="000000" w:themeColor="text1"/>
+        </w:rPr>
+        <w:t>Create property filter</w:t>
+      </w:r>
+    </w:p>
+    <w:p>
+      <w:pPr>
+        <w:pStyle w:val="ListParagraph"/>
+        <w:numPr>
+          <w:ilvl w:val="1"/>
+          <w:numId w:val="9"/>
+        </w:numPr>
+        <w:rPr>
+          <w:color w:val="000000" w:themeColor="text1"/>
+        </w:rPr>
+      </w:pPr>
+      <w:r>
+        <w:rPr>
+          <w:color w:val="000000" w:themeColor="text1"/>
+        </w:rPr>
+        <w:t xml:space="preserve">Select “Well Plots-&gt;Plot Well Allocation” in right click menu of </w:t>
       </w:r>
       <w:r>
         <w:rPr>
           <w:b/>
           <w:color w:val="000000" w:themeColor="text1"/>
         </w:rPr>
-        <w:t xml:space="preserve"> </w:t>
-      </w:r>
-      <w:r>
-        <w:rPr>
-          <w:color w:val="000000" w:themeColor="text1"/>
-        </w:rPr>
-        <w:t>and “Reverse Time of Flight”</w:t>
+        <w:t>B-2H</w:t>
       </w:r>
     </w:p>
     <w:p>
@@ -3265,49 +3183,7 @@
         <w:rPr>
           <w:color w:val="000000" w:themeColor="text1"/>
         </w:rPr>
-        <w:t>Create property filter</w:t>
-      </w:r>
-    </w:p>
-    <w:p>
-      <w:pPr>
-        <w:pStyle w:val="ListParagraph"/>
-        <w:numPr>
-          <w:ilvl w:val="1"/>
-          <w:numId w:val="9"/>
-        </w:numPr>
-        <w:rPr>
-          <w:color w:val="000000" w:themeColor="text1"/>
-        </w:rPr>
-      </w:pPr>
-      <w:r>
-        <w:rPr>
-          <w:color w:val="000000" w:themeColor="text1"/>
-        </w:rPr>
-        <w:t xml:space="preserve">Select “Well Plots-&gt;Plot Well Allocation” in </w:t>
-      </w:r>
-      <w:r>
-        <w:rPr>
-          <w:color w:val="000000" w:themeColor="text1"/>
-        </w:rPr>
-        <w:t>right click menu</w:t>
-      </w:r>
-      <w:r>
-        <w:rPr>
-          <w:color w:val="000000" w:themeColor="text1"/>
-        </w:rPr>
-        <w:t xml:space="preserve"> o</w:t>
-      </w:r>
-      <w:r>
-        <w:rPr>
-          <w:color w:val="000000" w:themeColor="text1"/>
-        </w:rPr>
-        <w:t>f</w:t>
-      </w:r>
-      <w:r>
-        <w:rPr>
-          <w:color w:val="000000" w:themeColor="text1"/>
-        </w:rPr>
-        <w:t xml:space="preserve"> </w:t>
+        <w:t xml:space="preserve">Select “Show Contributing Wells” for </w:t>
       </w:r>
       <w:r>
         <w:rPr>
@@ -3316,60 +3192,11 @@
         </w:rPr>
         <w:t>B-2H</w:t>
       </w:r>
-    </w:p>
-    <w:p>
-      <w:pPr>
-        <w:pStyle w:val="ListParagraph"/>
-        <w:numPr>
-          <w:ilvl w:val="1"/>
-          <w:numId w:val="9"/>
-        </w:numPr>
+      <w:r>
         <w:rPr>
           <w:color w:val="000000" w:themeColor="text1"/>
         </w:rPr>
-      </w:pPr>
-      <w:r>
-        <w:rPr>
-          <w:color w:val="000000" w:themeColor="text1"/>
-        </w:rPr>
-        <w:t xml:space="preserve">Select “Show Contributing Wells” for </w:t>
-      </w:r>
-      <w:r>
-        <w:rPr>
-          <w:b/>
-          <w:color w:val="000000" w:themeColor="text1"/>
-        </w:rPr>
-        <w:t>B-2H</w:t>
-      </w:r>
-      <w:r>
-        <w:rPr>
-          <w:color w:val="000000" w:themeColor="text1"/>
-        </w:rPr>
-        <w:t xml:space="preserve"> in </w:t>
-      </w:r>
-      <w:r>
-        <w:rPr>
-          <w:color w:val="000000" w:themeColor="text1"/>
-        </w:rPr>
-        <w:t>right click menu</w:t>
-      </w:r>
-      <w:r>
-        <w:rPr>
-          <w:color w:val="000000" w:themeColor="text1"/>
-        </w:rPr>
-        <w:t xml:space="preserve"> o</w:t>
-      </w:r>
-      <w:r>
-        <w:rPr>
-          <w:color w:val="000000" w:themeColor="text1"/>
-        </w:rPr>
-        <w:t>f</w:t>
-      </w:r>
-      <w:r>
-        <w:rPr>
-          <w:color w:val="000000" w:themeColor="text1"/>
-        </w:rPr>
-        <w:t xml:space="preserve"> </w:t>
+        <w:t xml:space="preserve"> in right click menu of </w:t>
       </w:r>
       <w:r>
         <w:rPr>
@@ -3697,10 +3524,7 @@
         <w:pStyle w:val="Heading4"/>
       </w:pPr>
       <w:r>
-        <w:t xml:space="preserve">Objective: </w:t>
-      </w:r>
-      <w:r>
-        <w:t>Able to configure summary plots with curves and calculate a derived curve</w:t>
+        <w:t>Objective: Able to configure summary plots with curves and calculate a derived curve</w:t>
       </w:r>
     </w:p>
     <w:p>
@@ -3712,10 +3536,7 @@
         </w:numPr>
       </w:pPr>
       <w:r>
-        <w:t xml:space="preserve">Open main application plot window and select “Import Summary Case” from </w:t>
-      </w:r>
-      <w:r>
-        <w:t>“</w:t>
+        <w:t>Open main application plot window and select “Import Summary Case” from “</w:t>
       </w:r>
       <w:r>
         <w:t>norne</w:t>
@@ -4081,10 +3902,7 @@
         <w:pStyle w:val="Heading4"/>
       </w:pPr>
       <w:r>
-        <w:t xml:space="preserve">Objective: </w:t>
-      </w:r>
-      <w:r>
-        <w:t xml:space="preserve">Import and visualize curves </w:t>
+        <w:t xml:space="preserve">Objective: Import and visualize curves </w:t>
       </w:r>
       <w:r>
         <w:t xml:space="preserve">from both simulated and </w:t>
@@ -4393,10 +4211,7 @@
         <w:pStyle w:val="Heading4"/>
       </w:pPr>
       <w:r>
-        <w:t xml:space="preserve">Objective: </w:t>
-      </w:r>
-      <w:r>
-        <w:t>Import of ensemble data and plot ensemble curves</w:t>
+        <w:t>Objective: Import of ensemble data and plot ensemble curves</w:t>
       </w:r>
     </w:p>
     <w:p>
@@ -4434,26 +4249,11 @@
       </w:r>
       <w:proofErr w:type="spellStart"/>
       <w:r>
-        <w:t>reek</w:t>
-      </w:r>
-      <w:r>
-        <w:t>_</w:t>
-      </w:r>
-      <w:r>
-        <w:t>e</w:t>
-      </w:r>
-      <w:r>
-        <w:t>nsemble</w:t>
+        <w:t>reek_ensemble</w:t>
       </w:r>
       <w:proofErr w:type="spellEnd"/>
       <w:r>
-        <w:t>\3_r001_reek_50\realization-</w:t>
-      </w:r>
-      <w:r>
-        <w:t>0</w:t>
-      </w:r>
-      <w:r>
-        <w:t>\</w:t>
+        <w:t>\3_r001_reek_50\realization-0\</w:t>
       </w:r>
       <w:proofErr w:type="spellStart"/>
       <w:r>
@@ -4461,10 +4261,7 @@
       </w:r>
       <w:proofErr w:type="spellEnd"/>
       <w:r>
-        <w:t>\eclipse\*</w:t>
-      </w:r>
-      <w:r>
-        <w:t>"</w:t>
+        <w:t>\eclipse\*"</w:t>
       </w:r>
       <w:r>
         <w:br/>
@@ -4558,13 +4355,7 @@
         </w:numPr>
       </w:pPr>
       <w:r>
-        <w:t xml:space="preserve">Test with different </w:t>
-      </w:r>
-      <w:r>
-        <w:t>settings</w:t>
-      </w:r>
-      <w:r>
-        <w:t xml:space="preserve"> for Statistics curves in the property editor</w:t>
+        <w:t>Test with different settings for Statistics curves in the property editor</w:t>
       </w:r>
       <w:r>
         <w:t xml:space="preserve"> and see the effect in the plot</w:t>
@@ -4734,26 +4525,11 @@
       </w:r>
       <w:proofErr w:type="spellStart"/>
       <w:r>
-        <w:t>reek</w:t>
-      </w:r>
-      <w:r>
-        <w:t>_</w:t>
-      </w:r>
-      <w:r>
-        <w:t>e</w:t>
-      </w:r>
-      <w:r>
-        <w:t>nsemble</w:t>
+        <w:t>reek_ensemble</w:t>
       </w:r>
       <w:proofErr w:type="spellEnd"/>
       <w:r>
-        <w:t>\3_r001_reek_50\realization-</w:t>
-      </w:r>
-      <w:r>
-        <w:t>0</w:t>
-      </w:r>
-      <w:r>
-        <w:t>\</w:t>
+        <w:t>\3_r001_reek_50\realization-0\</w:t>
       </w:r>
       <w:proofErr w:type="spellStart"/>
       <w:r>
@@ -4761,10 +4537,7 @@
       </w:r>
       <w:proofErr w:type="spellEnd"/>
       <w:r>
-        <w:t>\eclipse\*</w:t>
-      </w:r>
-      <w:r>
-        <w:t>"</w:t>
+        <w:t>\eclipse\*"</w:t>
       </w:r>
     </w:p>
     <w:p>
@@ -4823,35 +4596,11 @@
       </w:r>
       <w:proofErr w:type="spellStart"/>
       <w:r>
-        <w:t>reek</w:t>
-      </w:r>
-      <w:r>
-        <w:t>_</w:t>
-      </w:r>
-      <w:r>
-        <w:t>e</w:t>
-      </w:r>
-      <w:r>
-        <w:t>nsemble</w:t>
+        <w:t>reek_ensemble</w:t>
       </w:r>
       <w:proofErr w:type="spellEnd"/>
       <w:r>
-        <w:t>\3_r001_reek_50\realization-</w:t>
-      </w:r>
-      <w:r>
-        <w:t>0</w:t>
-      </w:r>
-      <w:r>
-        <w:t>\</w:t>
-      </w:r>
-      <w:r>
-        <w:t>pred_op6</w:t>
-      </w:r>
-      <w:r>
-        <w:t>\eclipse\*</w:t>
-      </w:r>
-      <w:r>
-        <w:t>"</w:t>
+        <w:t>\3_r001_reek_50\realization-0\pred_op6\eclipse\*"</w:t>
       </w:r>
     </w:p>
     <w:p>
@@ -5121,26 +4870,11 @@
       </w:r>
       <w:proofErr w:type="spellStart"/>
       <w:r>
-        <w:t>reek</w:t>
-      </w:r>
-      <w:r>
-        <w:t>_</w:t>
-      </w:r>
-      <w:r>
-        <w:t>e</w:t>
-      </w:r>
-      <w:r>
-        <w:t>nsemble</w:t>
+        <w:t>reek_ensemble</w:t>
       </w:r>
       <w:proofErr w:type="spellEnd"/>
       <w:r>
-        <w:t>\3_r001_reek_50\realization-</w:t>
-      </w:r>
-      <w:r>
-        <w:t>0</w:t>
-      </w:r>
-      <w:r>
-        <w:t>\</w:t>
+        <w:t>\3_r001_reek_50\realization-0\</w:t>
       </w:r>
       <w:proofErr w:type="spellStart"/>
       <w:r>
@@ -5148,10 +4882,7 @@
       </w:r>
       <w:proofErr w:type="spellEnd"/>
       <w:r>
-        <w:t>\eclipse\*</w:t>
-      </w:r>
-      <w:r>
-        <w:t>"</w:t>
+        <w:t>\eclipse\*"</w:t>
       </w:r>
     </w:p>
     <w:p>
@@ -5350,13 +5081,7 @@
       </w:r>
       <w:r>
         <w:br/>
-        <w:t xml:space="preserve">Hint: An existing template can be applied to a selection of </w:t>
-      </w:r>
-      <w:r>
-        <w:t xml:space="preserve">summary ensemble </w:t>
-      </w:r>
-      <w:r>
-        <w:t>cases</w:t>
+        <w:t>Hint: An existing template can be applied to a selection of summary ensemble cases</w:t>
       </w:r>
     </w:p>
     <w:p/>
@@ -5383,10 +5108,7 @@
       <w:bookmarkStart w:id="14" w:name="_Toc81813189"/>
       <w:r>
         <w:lastRenderedPageBreak/>
-        <w:t xml:space="preserve">RFT </w:t>
-      </w:r>
-      <w:r>
-        <w:t>Plot</w:t>
+        <w:t>RFT Plot</w:t>
       </w:r>
       <w:r>
         <w:t>s</w:t>
@@ -5400,27 +5122,15 @@
           <w:ilvl w:val="0"/>
           <w:numId w:val="12"/>
         </w:numPr>
-        <w:rPr>
-          <w:highlight w:val="yellow"/>
-        </w:rPr>
       </w:pPr>
       <w:bookmarkStart w:id="15" w:name="_Hlk514397750"/>
       <w:r>
-        <w:rPr>
-          <w:highlight w:val="yellow"/>
-        </w:rPr>
         <w:t>Import grid data using “Import Eclipse Case” from folder “</w:t>
       </w:r>
       <w:r>
-        <w:rPr>
-          <w:highlight w:val="yellow"/>
-        </w:rPr>
         <w:t>norne</w:t>
       </w:r>
       <w:r>
-        <w:rPr>
-          <w:highlight w:val="yellow"/>
-        </w:rPr>
         <w:t>”</w:t>
       </w:r>
     </w:p>
@@ -5431,128 +5141,15 @@
           <w:ilvl w:val="0"/>
           <w:numId w:val="12"/>
         </w:numPr>
-        <w:rPr>
-          <w:highlight w:val="yellow"/>
-        </w:rPr>
-      </w:pPr>
-      <w:r>
-        <w:rPr>
-          <w:highlight w:val="yellow"/>
-        </w:rPr>
-        <w:t xml:space="preserve">From </w:t>
-      </w:r>
-      <w:r>
-        <w:rPr>
-          <w:highlight w:val="yellow"/>
-        </w:rPr>
-        <w:t>right click menu</w:t>
-      </w:r>
-      <w:r>
-        <w:rPr>
-          <w:highlight w:val="yellow"/>
-        </w:rPr>
-        <w:t xml:space="preserve"> of </w:t>
-      </w:r>
-      <w:r>
-        <w:rPr>
-          <w:b/>
-          <w:highlight w:val="yellow"/>
-        </w:rPr>
-        <w:t>Wells</w:t>
-      </w:r>
-      <w:r>
-        <w:rPr>
-          <w:highlight w:val="yellow"/>
-        </w:rPr>
-        <w:t>, select “</w:t>
-      </w:r>
-      <w:r>
-        <w:rPr>
-          <w:highlight w:val="yellow"/>
-        </w:rPr>
-        <w:t xml:space="preserve">Import Well </w:t>
-      </w:r>
-      <w:r>
-        <w:rPr>
-          <w:highlight w:val="yellow"/>
-        </w:rPr>
-        <w:t>P</w:t>
-      </w:r>
-      <w:r>
-        <w:rPr>
-          <w:highlight w:val="yellow"/>
-        </w:rPr>
-        <w:t>ath</w:t>
-      </w:r>
-      <w:r>
-        <w:rPr>
-          <w:highlight w:val="yellow"/>
-        </w:rPr>
-        <w:t xml:space="preserve">s </w:t>
-      </w:r>
-      <w:r>
-        <w:rPr>
-          <w:highlight w:val="yellow"/>
-        </w:rPr>
-        <w:t>from</w:t>
-      </w:r>
-      <w:r>
-        <w:rPr>
-          <w:highlight w:val="yellow"/>
-        </w:rPr>
-        <w:t xml:space="preserve"> File” and select well path</w:t>
-      </w:r>
-      <w:r>
-        <w:rPr>
-          <w:highlight w:val="yellow"/>
-        </w:rPr>
-        <w:t xml:space="preserve"> “C-1</w:t>
-      </w:r>
-      <w:proofErr w:type="gramStart"/>
-      <w:r>
-        <w:rPr>
-          <w:highlight w:val="yellow"/>
-        </w:rPr>
-        <w:t>H.json</w:t>
-      </w:r>
-      <w:proofErr w:type="gramEnd"/>
-      <w:r>
-        <w:rPr>
-          <w:highlight w:val="yellow"/>
-        </w:rPr>
-        <w:t>”</w:t>
-      </w:r>
-      <w:r>
-        <w:rPr>
-          <w:highlight w:val="yellow"/>
-        </w:rPr>
-        <w:t xml:space="preserve"> </w:t>
-      </w:r>
-      <w:r>
-        <w:rPr>
-          <w:highlight w:val="yellow"/>
-        </w:rPr>
-        <w:t xml:space="preserve">in folder </w:t>
-      </w:r>
-      <w:r>
-        <w:rPr>
-          <w:highlight w:val="yellow"/>
-        </w:rPr>
-        <w:t>“</w:t>
-      </w:r>
-      <w:proofErr w:type="spellStart"/>
-      <w:r>
-        <w:rPr>
-          <w:highlight w:val="yellow"/>
-        </w:rPr>
-        <w:t>norne_rft</w:t>
-      </w:r>
-      <w:proofErr w:type="spellEnd"/>
-      <w:r>
-        <w:rPr>
-          <w:highlight w:val="yellow"/>
-        </w:rPr>
-        <w:t>”</w:t>
+      </w:pPr>
+      <w:r>
+        <w:t xml:space="preserve">Untick simulation well hide simulation wells, easier to see the </w:t>
+      </w:r>
+      <w:r>
+        <w:t xml:space="preserve">well path to be </w:t>
+      </w:r>
+      <w:r>
+        <w:t>imported</w:t>
       </w:r>
     </w:p>
     <w:p>
@@ -5562,15 +5159,68 @@
           <w:ilvl w:val="0"/>
           <w:numId w:val="12"/>
         </w:numPr>
-        <w:rPr>
-          <w:highlight w:val="yellow"/>
-        </w:rPr>
-      </w:pPr>
-      <w:r>
-        <w:rPr>
-          <w:highlight w:val="yellow"/>
-        </w:rPr>
-        <w:t>Untick simulation well to be able to see the well path</w:t>
+      </w:pPr>
+      <w:r>
+        <w:t xml:space="preserve">From </w:t>
+      </w:r>
+      <w:r>
+        <w:t>right click menu</w:t>
+      </w:r>
+      <w:r>
+        <w:t xml:space="preserve"> of </w:t>
+      </w:r>
+      <w:r>
+        <w:rPr>
+          <w:b/>
+        </w:rPr>
+        <w:t>Wells</w:t>
+      </w:r>
+      <w:r>
+        <w:t>, select “</w:t>
+      </w:r>
+      <w:r>
+        <w:t xml:space="preserve">Import Well </w:t>
+      </w:r>
+      <w:r>
+        <w:t>P</w:t>
+      </w:r>
+      <w:r>
+        <w:t>ath</w:t>
+      </w:r>
+      <w:r>
+        <w:t xml:space="preserve">s </w:t>
+      </w:r>
+      <w:r>
+        <w:t>from</w:t>
+      </w:r>
+      <w:r>
+        <w:t xml:space="preserve"> File” and select well path</w:t>
+      </w:r>
+      <w:r>
+        <w:t xml:space="preserve"> “C-1H.</w:t>
+      </w:r>
+      <w:r>
+        <w:t>dev</w:t>
+      </w:r>
+      <w:r>
+        <w:t>”</w:t>
+      </w:r>
+      <w:r>
+        <w:t xml:space="preserve"> </w:t>
+      </w:r>
+      <w:r>
+        <w:t xml:space="preserve">in folder </w:t>
+      </w:r>
+      <w:r>
+        <w:t>“</w:t>
+      </w:r>
+      <w:proofErr w:type="spellStart"/>
+      <w:r>
+        <w:t>norne_rft</w:t>
+      </w:r>
+      <w:proofErr w:type="spellEnd"/>
+      <w:r>
+        <w:t>”</w:t>
       </w:r>
     </w:p>
     <w:p>
@@ -5580,67 +5230,33 @@
           <w:ilvl w:val="0"/>
           <w:numId w:val="12"/>
         </w:numPr>
-        <w:rPr>
-          <w:highlight w:val="yellow"/>
-        </w:rPr>
-      </w:pPr>
-      <w:r>
-        <w:rPr>
-          <w:highlight w:val="yellow"/>
-        </w:rPr>
+      </w:pPr>
+      <w:r>
         <w:t xml:space="preserve">From </w:t>
       </w:r>
       <w:r>
-        <w:rPr>
-          <w:highlight w:val="yellow"/>
-        </w:rPr>
         <w:t>right click menu</w:t>
       </w:r>
       <w:r>
-        <w:rPr>
-          <w:highlight w:val="yellow"/>
-        </w:rPr>
         <w:t xml:space="preserve"> of well path </w:t>
       </w:r>
       <w:r>
         <w:rPr>
           <w:b/>
-          <w:highlight w:val="yellow"/>
         </w:rPr>
         <w:t>C-1H</w:t>
       </w:r>
       <w:r>
-        <w:rPr>
-          <w:highlight w:val="yellow"/>
-        </w:rPr>
         <w:t xml:space="preserve">, select “Import Well Logs from File”, select </w:t>
       </w:r>
       <w:r>
-        <w:rPr>
-          <w:highlight w:val="yellow"/>
-        </w:rPr>
-        <w:t>“C-1H_RFT.las”</w:t>
-      </w:r>
-      <w:r>
-        <w:rPr>
-          <w:highlight w:val="yellow"/>
-        </w:rPr>
-        <w:br/>
-        <w:t xml:space="preserve">(Exported from </w:t>
-      </w:r>
-      <w:proofErr w:type="spellStart"/>
-      <w:r>
-        <w:rPr>
-          <w:highlight w:val="yellow"/>
-        </w:rPr>
-        <w:t>OpenWorks</w:t>
-      </w:r>
-      <w:proofErr w:type="spellEnd"/>
-      <w:r>
-        <w:rPr>
-          <w:highlight w:val="yellow"/>
-        </w:rPr>
-        <w:t>)</w:t>
+        <w:t>“C-1H_RFT</w:t>
+      </w:r>
+      <w:r>
+        <w:t>_dummy</w:t>
+      </w:r>
+      <w:r>
+        <w:t>.las”</w:t>
       </w:r>
     </w:p>
     <w:p>
@@ -5650,39 +5266,23 @@
           <w:ilvl w:val="0"/>
           <w:numId w:val="12"/>
         </w:numPr>
-        <w:rPr>
-          <w:highlight w:val="yellow"/>
-        </w:rPr>
-      </w:pPr>
-      <w:r>
-        <w:rPr>
-          <w:highlight w:val="yellow"/>
-        </w:rPr>
+      </w:pPr>
+      <w:r>
         <w:t xml:space="preserve">From </w:t>
       </w:r>
       <w:r>
-        <w:rPr>
-          <w:highlight w:val="yellow"/>
-        </w:rPr>
         <w:t>right click menu</w:t>
       </w:r>
       <w:r>
-        <w:rPr>
-          <w:highlight w:val="yellow"/>
-        </w:rPr>
         <w:t xml:space="preserve"> of well path </w:t>
       </w:r>
       <w:r>
         <w:rPr>
           <w:b/>
-          <w:highlight w:val="yellow"/>
         </w:rPr>
         <w:t>C-1H</w:t>
       </w:r>
       <w:r>
-        <w:rPr>
-          <w:highlight w:val="yellow"/>
-        </w:rPr>
         <w:t>, select “Well Plots-&gt;New RFT plot”</w:t>
       </w:r>
     </w:p>
@@ -5699,9 +5299,6 @@
         </w:rPr>
       </w:pPr>
       <w:r>
-        <w:rPr>
-          <w:highlight w:val="yellow"/>
-        </w:rPr>
         <w:t>Manipulate the property panel to see how the different curves are changing</w:t>
       </w:r>
     </w:p>
@@ -5894,10 +5491,7 @@
       <w:bookmarkStart w:id="16" w:name="_Toc81813190"/>
       <w:r>
         <w:lastRenderedPageBreak/>
-        <w:t xml:space="preserve">Ensemble </w:t>
-      </w:r>
-      <w:r>
-        <w:t>RFT Plot</w:t>
+        <w:t>Ensemble RFT Plot</w:t>
       </w:r>
       <w:r>
         <w:t>s</w:t>
@@ -5951,10 +5545,7 @@
         <w:contextualSpacing/>
       </w:pPr>
       <w:r>
-        <w:t>Import observations using “Import Observed FMU Data” from folder “</w:t>
-      </w:r>
-      <w:r>
-        <w:t>model-data/</w:t>
+        <w:t>Import observations using “Import Observed FMU Data” from folder “model-data/</w:t>
       </w:r>
       <w:proofErr w:type="spellStart"/>
       <w:r>

</xml_diff>